<commit_message>
Cập nhật lại email và nhận xét.
</commit_message>
<xml_diff>
--- a/PA5/KhaoSat/Nhom_25_PA5_KhaoSat.docx
+++ b/PA5/KhaoSat/Nhom_25_PA5_KhaoSat.docx
@@ -3686,10 +3686,19 @@
               <w:ind w:left="0"/>
               <w:rPr>
                 <w:rFonts w:ascii="Times New Roman" w:hAnsi="Times New Roman" w:cs="Times New Roman"/>
-                <w:b/>
                 <w:lang w:val="en-US"/>
               </w:rPr>
             </w:pPr>
+            <w:hyperlink r:id="rId27" w:history="1">
+              <w:r>
+                <w:rPr>
+                  <w:rStyle w:val="Hyperlink"/>
+                  <w:rFonts w:ascii="Times New Roman" w:hAnsi="Times New Roman" w:cs="Times New Roman"/>
+                  <w:lang w:val="en-US"/>
+                </w:rPr>
+                <w:t>ngocnh@gmail.com</w:t>
+              </w:r>
+            </w:hyperlink>
           </w:p>
         </w:tc>
       </w:tr>
@@ -3979,247 +3988,6 @@
             <wp:extent cx="3222293" cy="1917510"/>
             <wp:effectExtent l="19050" t="0" r="16207" b="6540"/>
             <wp:docPr id="1" name="Chart 1"/>
-            <wp:cNvGraphicFramePr/>
-            <a:graphic xmlns:a="http://schemas.openxmlformats.org/drawingml/2006/main">
-              <a:graphicData uri="http://schemas.openxmlformats.org/drawingml/2006/chart">
-                <c:chart xmlns:c="http://schemas.openxmlformats.org/drawingml/2006/chart" xmlns:r="http://schemas.openxmlformats.org/officeDocument/2006/relationships" r:id="rId27"/>
-              </a:graphicData>
-            </a:graphic>
-          </wp:inline>
-        </w:drawing>
-      </w:r>
-    </w:p>
-    <w:p>
-      <w:pPr>
-        <w:pStyle w:val="ListParagraph"/>
-        <w:ind w:left="1134"/>
-        <w:rPr>
-          <w:rFonts w:ascii="Times New Roman" w:hAnsi="Times New Roman" w:cs="Times New Roman"/>
-          <w:lang w:val="en-US"/>
-        </w:rPr>
-      </w:pPr>
-      <w:r>
-        <w:rPr>
-          <w:rFonts w:ascii="Times New Roman" w:hAnsi="Times New Roman" w:cs="Times New Roman"/>
-          <w:lang w:val="en-US"/>
-        </w:rPr>
-        <w:t xml:space="preserve">Đa số </w:t>
-      </w:r>
-      <w:r>
-        <w:rPr>
-          <w:rFonts w:ascii="Times New Roman" w:hAnsi="Times New Roman" w:cs="Times New Roman"/>
-          <w:lang w:val="en-US"/>
-        </w:rPr>
-        <w:t xml:space="preserve">người được khảo sát </w:t>
-      </w:r>
-      <w:r>
-        <w:rPr>
-          <w:rFonts w:ascii="Times New Roman" w:hAnsi="Times New Roman" w:cs="Times New Roman"/>
-          <w:lang w:val="en-US"/>
-        </w:rPr>
-        <w:t>cho rằng th</w:t>
-      </w:r>
-      <w:r>
-        <w:rPr>
-          <w:rFonts w:ascii="Times New Roman" w:hAnsi="Times New Roman" w:cs="Times New Roman"/>
-          <w:lang w:val="en-US"/>
-        </w:rPr>
-        <w:t>ông tin của nhà hàng chưa đầy đủ.</w:t>
-      </w:r>
-      <w:r>
-        <w:rPr>
-          <w:rFonts w:ascii="Times New Roman" w:hAnsi="Times New Roman" w:cs="Times New Roman"/>
-          <w:lang w:val="en-US"/>
-        </w:rPr>
-        <w:t xml:space="preserve"> Cần bổ sung thêm địa điểm nhà hàng, thông tin liên lạc như email hay điện thoại</w:t>
-      </w:r>
-      <w:r>
-        <w:rPr>
-          <w:rFonts w:ascii="Times New Roman" w:hAnsi="Times New Roman" w:cs="Times New Roman"/>
-          <w:lang w:val="en-US"/>
-        </w:rPr>
-        <w:t>, thời gian phục vụ của nhà hàng.</w:t>
-      </w:r>
-    </w:p>
-    <w:p>
-      <w:pPr>
-        <w:pStyle w:val="ListParagraph"/>
-        <w:ind w:left="1134"/>
-        <w:rPr>
-          <w:rFonts w:ascii="Times New Roman" w:hAnsi="Times New Roman" w:cs="Times New Roman"/>
-          <w:lang w:val="en-US"/>
-        </w:rPr>
-      </w:pPr>
-    </w:p>
-    <w:p>
-      <w:pPr>
-        <w:pStyle w:val="ListParagraph"/>
-        <w:numPr>
-          <w:ilvl w:val="0"/>
-          <w:numId w:val="3"/>
-        </w:numPr>
-        <w:ind w:left="1134" w:hanging="425"/>
-        <w:outlineLvl w:val="1"/>
-        <w:rPr>
-          <w:rFonts w:ascii="Times New Roman" w:hAnsi="Times New Roman" w:cs="Times New Roman"/>
-          <w:lang w:val="en-US"/>
-        </w:rPr>
-      </w:pPr>
-      <w:bookmarkStart w:id="3" w:name="_Toc327338709"/>
-      <w:r>
-        <w:rPr>
-          <w:rFonts w:ascii="Times New Roman" w:hAnsi="Times New Roman" w:cs="Times New Roman"/>
-          <w:lang w:val="en-US"/>
-        </w:rPr>
-        <w:t>Câu 2</w:t>
-      </w:r>
-      <w:bookmarkEnd w:id="3"/>
-    </w:p>
-    <w:p>
-      <w:pPr>
-        <w:pStyle w:val="ListParagraph"/>
-        <w:ind w:left="1134"/>
-        <w:rPr>
-          <w:rFonts w:ascii="Times New Roman" w:hAnsi="Times New Roman" w:cs="Times New Roman"/>
-        </w:rPr>
-      </w:pPr>
-      <w:r>
-        <w:rPr>
-          <w:rFonts w:ascii="Times New Roman" w:hAnsi="Times New Roman" w:cs="Times New Roman"/>
-          <w:lang w:val="en-US"/>
-        </w:rPr>
-        <w:t xml:space="preserve">Câu hỏi: </w:t>
-      </w:r>
-      <w:r>
-        <w:rPr>
-          <w:rFonts w:ascii="Times New Roman" w:hAnsi="Times New Roman" w:cs="Times New Roman"/>
-          <w:lang w:val="en-US"/>
-        </w:rPr>
-        <w:t>Bạn thấy trang web có dễ dùng không?</w:t>
-      </w:r>
-    </w:p>
-    <w:p>
-      <w:pPr>
-        <w:pStyle w:val="ListParagraph"/>
-        <w:numPr>
-          <w:ilvl w:val="0"/>
-          <w:numId w:val="12"/>
-        </w:numPr>
-        <w:rPr>
-          <w:rFonts w:ascii="Times New Roman" w:hAnsi="Times New Roman" w:cs="Times New Roman"/>
-        </w:rPr>
-      </w:pPr>
-      <w:r>
-        <w:rPr>
-          <w:rFonts w:ascii="Times New Roman" w:hAnsi="Times New Roman" w:cs="Times New Roman"/>
-        </w:rPr>
-        <w:t>Cực kỳ khó dùng, phải nhớ nhiều thứ</w:t>
-      </w:r>
-    </w:p>
-    <w:p>
-      <w:pPr>
-        <w:pStyle w:val="ListParagraph"/>
-        <w:numPr>
-          <w:ilvl w:val="0"/>
-          <w:numId w:val="12"/>
-        </w:numPr>
-        <w:rPr>
-          <w:rFonts w:ascii="Times New Roman" w:hAnsi="Times New Roman" w:cs="Times New Roman"/>
-        </w:rPr>
-      </w:pPr>
-      <w:r>
-        <w:rPr>
-          <w:rFonts w:ascii="Times New Roman" w:hAnsi="Times New Roman" w:cs="Times New Roman"/>
-        </w:rPr>
-        <w:t>Hơi khó dùng</w:t>
-      </w:r>
-    </w:p>
-    <w:p>
-      <w:pPr>
-        <w:pStyle w:val="ListParagraph"/>
-        <w:numPr>
-          <w:ilvl w:val="0"/>
-          <w:numId w:val="12"/>
-        </w:numPr>
-        <w:rPr>
-          <w:rFonts w:ascii="Times New Roman" w:hAnsi="Times New Roman" w:cs="Times New Roman"/>
-        </w:rPr>
-      </w:pPr>
-      <w:r>
-        <w:rPr>
-          <w:rFonts w:ascii="Times New Roman" w:hAnsi="Times New Roman" w:cs="Times New Roman"/>
-        </w:rPr>
-        <w:t>Bình thường</w:t>
-      </w:r>
-    </w:p>
-    <w:p>
-      <w:pPr>
-        <w:pStyle w:val="ListParagraph"/>
-        <w:numPr>
-          <w:ilvl w:val="0"/>
-          <w:numId w:val="12"/>
-        </w:numPr>
-        <w:rPr>
-          <w:rFonts w:ascii="Times New Roman" w:hAnsi="Times New Roman" w:cs="Times New Roman"/>
-        </w:rPr>
-      </w:pPr>
-      <w:r>
-        <w:rPr>
-          <w:rFonts w:ascii="Times New Roman" w:hAnsi="Times New Roman" w:cs="Times New Roman"/>
-        </w:rPr>
-        <w:t>Dễ hiểu, dễ dùng</w:t>
-      </w:r>
-    </w:p>
-    <w:p>
-      <w:pPr>
-        <w:pStyle w:val="ListParagraph"/>
-        <w:numPr>
-          <w:ilvl w:val="0"/>
-          <w:numId w:val="12"/>
-        </w:numPr>
-        <w:rPr>
-          <w:rFonts w:ascii="Times New Roman" w:hAnsi="Times New Roman" w:cs="Times New Roman"/>
-        </w:rPr>
-      </w:pPr>
-      <w:r>
-        <w:rPr>
-          <w:rFonts w:ascii="Times New Roman" w:hAnsi="Times New Roman" w:cs="Times New Roman"/>
-        </w:rPr>
-        <w:t>Rất dễ dùng, không cần học cũng dùng được</w:t>
-      </w:r>
-    </w:p>
-    <w:p>
-      <w:pPr>
-        <w:pStyle w:val="ListParagraph"/>
-        <w:ind w:left="1134"/>
-        <w:outlineLvl w:val="1"/>
-        <w:rPr>
-          <w:rFonts w:ascii="Times New Roman" w:hAnsi="Times New Roman" w:cs="Times New Roman"/>
-        </w:rPr>
-      </w:pPr>
-    </w:p>
-    <w:p>
-      <w:pPr>
-        <w:pStyle w:val="ListParagraph"/>
-        <w:ind w:left="1134"/>
-        <w:jc w:val="center"/>
-        <w:outlineLvl w:val="1"/>
-        <w:rPr>
-          <w:rFonts w:ascii="Times New Roman" w:hAnsi="Times New Roman" w:cs="Times New Roman"/>
-          <w:lang w:val="en-US"/>
-        </w:rPr>
-      </w:pPr>
-      <w:r>
-        <w:rPr>
-          <w:rFonts w:ascii="Times New Roman" w:hAnsi="Times New Roman" w:cs="Times New Roman"/>
-          <w:noProof/>
-        </w:rPr>
-        <w:lastRenderedPageBreak/>
-        <w:drawing>
-          <wp:inline distT="0" distB="0" distL="0" distR="0">
-            <wp:extent cx="3650293" cy="2094931"/>
-            <wp:effectExtent l="19050" t="0" r="26357" b="569"/>
-            <wp:docPr id="3" name="Chart 3"/>
             <wp:cNvGraphicFramePr/>
             <a:graphic xmlns:a="http://schemas.openxmlformats.org/drawingml/2006/main">
               <a:graphicData uri="http://schemas.openxmlformats.org/drawingml/2006/chart">
@@ -4258,22 +4026,34 @@
           <w:rFonts w:ascii="Times New Roman" w:hAnsi="Times New Roman" w:cs="Times New Roman"/>
           <w:lang w:val="en-US"/>
         </w:rPr>
-        <w:t>hài lòng về cách sử dụng trang web. Còn khoảng 33% cảm thấ</w:t>
+        <w:t>cho rằng th</w:t>
       </w:r>
       <w:r>
         <w:rPr>
           <w:rFonts w:ascii="Times New Roman" w:hAnsi="Times New Roman" w:cs="Times New Roman"/>
           <w:lang w:val="en-US"/>
         </w:rPr>
-        <w:t>y hơi khó dùng, cho rằng nên có thêm một trang hướng dẫn cách sử dụng các chức năng.</w:t>
+        <w:t>ông tin của nhà hàng chưa đầy đủ.</w:t>
+      </w:r>
+      <w:r>
+        <w:rPr>
+          <w:rFonts w:ascii="Times New Roman" w:hAnsi="Times New Roman" w:cs="Times New Roman"/>
+          <w:lang w:val="en-US"/>
+        </w:rPr>
+        <w:t xml:space="preserve"> Cần bổ sung thêm địa điểm nhà hàng, thông tin liên lạc như email hay điện thoại</w:t>
+      </w:r>
+      <w:r>
+        <w:rPr>
+          <w:rFonts w:ascii="Times New Roman" w:hAnsi="Times New Roman" w:cs="Times New Roman"/>
+          <w:lang w:val="en-US"/>
+        </w:rPr>
+        <w:t>, thời gian phục vụ của nhà hàng.</w:t>
       </w:r>
     </w:p>
     <w:p>
       <w:pPr>
         <w:pStyle w:val="ListParagraph"/>
         <w:ind w:left="1134"/>
-        <w:jc w:val="center"/>
-        <w:outlineLvl w:val="1"/>
         <w:rPr>
           <w:rFonts w:ascii="Times New Roman" w:hAnsi="Times New Roman" w:cs="Times New Roman"/>
           <w:lang w:val="en-US"/>
@@ -4294,15 +4074,15 @@
           <w:lang w:val="en-US"/>
         </w:rPr>
       </w:pPr>
-      <w:bookmarkStart w:id="4" w:name="_Toc327338710"/>
+      <w:bookmarkStart w:id="3" w:name="_Toc327338709"/>
       <w:r>
         <w:rPr>
           <w:rFonts w:ascii="Times New Roman" w:hAnsi="Times New Roman" w:cs="Times New Roman"/>
           <w:lang w:val="en-US"/>
         </w:rPr>
-        <w:t>Câu 3</w:t>
+        <w:t>Câu 2</w:t>
       </w:r>
-      <w:bookmarkEnd w:id="4"/>
+      <w:bookmarkEnd w:id="3"/>
     </w:p>
     <w:p>
       <w:pPr>
@@ -4310,7 +4090,6 @@
         <w:ind w:left="1134"/>
         <w:rPr>
           <w:rFonts w:ascii="Times New Roman" w:hAnsi="Times New Roman" w:cs="Times New Roman"/>
-          <w:lang w:val="en-US"/>
         </w:rPr>
       </w:pPr>
       <w:r>
@@ -4325,21 +4104,7 @@
           <w:rFonts w:ascii="Times New Roman" w:hAnsi="Times New Roman" w:cs="Times New Roman"/>
           <w:lang w:val="en-US"/>
         </w:rPr>
-        <w:t>Bạn thấy trang web có tính thẩm m</w:t>
-      </w:r>
-      <w:r>
-        <w:rPr>
-          <w:rFonts w:ascii="Times New Roman" w:hAnsi="Times New Roman" w:cs="Times New Roman"/>
-          <w:lang w:val="en-US"/>
-        </w:rPr>
-        <w:t>ỹ</w:t>
-      </w:r>
-      <w:r>
-        <w:rPr>
-          <w:rFonts w:ascii="Times New Roman" w:hAnsi="Times New Roman" w:cs="Times New Roman"/>
-          <w:lang w:val="en-US"/>
-        </w:rPr>
-        <w:t xml:space="preserve"> đối vời người dùng không?</w:t>
+        <w:t>Bạn thấy trang web có dễ dùng không?</w:t>
       </w:r>
     </w:p>
     <w:p>
@@ -4347,7 +4112,7 @@
         <w:pStyle w:val="ListParagraph"/>
         <w:numPr>
           <w:ilvl w:val="0"/>
-          <w:numId w:val="5"/>
+          <w:numId w:val="12"/>
         </w:numPr>
         <w:rPr>
           <w:rFonts w:ascii="Times New Roman" w:hAnsi="Times New Roman" w:cs="Times New Roman"/>
@@ -4357,7 +4122,7 @@
         <w:rPr>
           <w:rFonts w:ascii="Times New Roman" w:hAnsi="Times New Roman" w:cs="Times New Roman"/>
         </w:rPr>
-        <w:t>Rất xấu</w:t>
+        <w:t>Cực kỳ khó dùng, phải nhớ nhiều thứ</w:t>
       </w:r>
     </w:p>
     <w:p>
@@ -4365,7 +4130,7 @@
         <w:pStyle w:val="ListParagraph"/>
         <w:numPr>
           <w:ilvl w:val="0"/>
-          <w:numId w:val="5"/>
+          <w:numId w:val="12"/>
         </w:numPr>
         <w:rPr>
           <w:rFonts w:ascii="Times New Roman" w:hAnsi="Times New Roman" w:cs="Times New Roman"/>
@@ -4375,7 +4140,7 @@
         <w:rPr>
           <w:rFonts w:ascii="Times New Roman" w:hAnsi="Times New Roman" w:cs="Times New Roman"/>
         </w:rPr>
-        <w:t>Hơi xấu</w:t>
+        <w:t>Hơi khó dùng</w:t>
       </w:r>
     </w:p>
     <w:p>
@@ -4383,7 +4148,7 @@
         <w:pStyle w:val="ListParagraph"/>
         <w:numPr>
           <w:ilvl w:val="0"/>
-          <w:numId w:val="5"/>
+          <w:numId w:val="12"/>
         </w:numPr>
         <w:rPr>
           <w:rFonts w:ascii="Times New Roman" w:hAnsi="Times New Roman" w:cs="Times New Roman"/>
@@ -4401,7 +4166,7 @@
         <w:pStyle w:val="ListParagraph"/>
         <w:numPr>
           <w:ilvl w:val="0"/>
-          <w:numId w:val="5"/>
+          <w:numId w:val="12"/>
         </w:numPr>
         <w:rPr>
           <w:rFonts w:ascii="Times New Roman" w:hAnsi="Times New Roman" w:cs="Times New Roman"/>
@@ -4411,7 +4176,7 @@
         <w:rPr>
           <w:rFonts w:ascii="Times New Roman" w:hAnsi="Times New Roman" w:cs="Times New Roman"/>
         </w:rPr>
-        <w:t>Tương đối</w:t>
+        <w:t>Dễ hiểu, dễ dùng</w:t>
       </w:r>
     </w:p>
     <w:p>
@@ -4419,7 +4184,7 @@
         <w:pStyle w:val="ListParagraph"/>
         <w:numPr>
           <w:ilvl w:val="0"/>
-          <w:numId w:val="5"/>
+          <w:numId w:val="12"/>
         </w:numPr>
         <w:rPr>
           <w:rFonts w:ascii="Times New Roman" w:hAnsi="Times New Roman" w:cs="Times New Roman"/>
@@ -4429,7 +4194,7 @@
         <w:rPr>
           <w:rFonts w:ascii="Times New Roman" w:hAnsi="Times New Roman" w:cs="Times New Roman"/>
         </w:rPr>
-        <w:t>Rất đẹp</w:t>
+        <w:t>Rất dễ dùng, không cần học cũng dùng được</w:t>
       </w:r>
     </w:p>
     <w:p>
@@ -4439,7 +4204,6 @@
         <w:outlineLvl w:val="1"/>
         <w:rPr>
           <w:rFonts w:ascii="Times New Roman" w:hAnsi="Times New Roman" w:cs="Times New Roman"/>
-          <w:lang w:val="en-US"/>
         </w:rPr>
       </w:pPr>
     </w:p>
@@ -4459,11 +4223,12 @@
           <w:rFonts w:ascii="Times New Roman" w:hAnsi="Times New Roman" w:cs="Times New Roman"/>
           <w:noProof/>
         </w:rPr>
+        <w:lastRenderedPageBreak/>
         <w:drawing>
           <wp:inline distT="0" distB="0" distL="0" distR="0">
-            <wp:extent cx="3346545" cy="1958453"/>
-            <wp:effectExtent l="19050" t="0" r="25305" b="3697"/>
-            <wp:docPr id="6" name="Chart 6"/>
+            <wp:extent cx="3650293" cy="2094931"/>
+            <wp:effectExtent l="19050" t="0" r="26357" b="569"/>
+            <wp:docPr id="3" name="Chart 3"/>
             <wp:cNvGraphicFramePr/>
             <a:graphic xmlns:a="http://schemas.openxmlformats.org/drawingml/2006/main">
               <a:graphicData uri="http://schemas.openxmlformats.org/drawingml/2006/chart">
@@ -4488,27 +4253,36 @@
           <w:rFonts w:ascii="Times New Roman" w:hAnsi="Times New Roman" w:cs="Times New Roman"/>
           <w:lang w:val="en-US"/>
         </w:rPr>
-        <w:t>Tính thẩm mỹ được chưa thuyết phục được đa số người được khảo sát nên tùy thuộc vào quan điểm mỗi người. Vì vậy kết quả còn dàn tr</w:t>
+        <w:t xml:space="preserve">Đa số </w:t>
       </w:r>
       <w:r>
         <w:rPr>
           <w:rFonts w:ascii="Times New Roman" w:hAnsi="Times New Roman" w:cs="Times New Roman"/>
           <w:lang w:val="en-US"/>
         </w:rPr>
-        <w:t>ải.</w:t>
+        <w:t xml:space="preserve">người được khảo sát </w:t>
       </w:r>
       <w:r>
         <w:rPr>
           <w:rFonts w:ascii="Times New Roman" w:hAnsi="Times New Roman" w:cs="Times New Roman"/>
           <w:lang w:val="en-US"/>
         </w:rPr>
-        <w:t xml:space="preserve"> Một số người được khảo sát cho rằng màu sắc còn đơn giản, chưa thực sự sinh động.</w:t>
+        <w:t>hài lòng về cách sử dụng trang web. Còn khoảng 33% cảm thấ</w:t>
+      </w:r>
+      <w:r>
+        <w:rPr>
+          <w:rFonts w:ascii="Times New Roman" w:hAnsi="Times New Roman" w:cs="Times New Roman"/>
+          <w:lang w:val="en-US"/>
+        </w:rPr>
+        <w:t>y hơi khó dùng, cho rằng nên có thêm một trang hướng dẫn cách sử dụng các chức năng.</w:t>
       </w:r>
     </w:p>
     <w:p>
       <w:pPr>
         <w:pStyle w:val="ListParagraph"/>
         <w:ind w:left="1134"/>
+        <w:jc w:val="center"/>
+        <w:outlineLvl w:val="1"/>
         <w:rPr>
           <w:rFonts w:ascii="Times New Roman" w:hAnsi="Times New Roman" w:cs="Times New Roman"/>
           <w:lang w:val="en-US"/>
@@ -4529,15 +4303,15 @@
           <w:lang w:val="en-US"/>
         </w:rPr>
       </w:pPr>
-      <w:bookmarkStart w:id="5" w:name="_Toc327338711"/>
+      <w:bookmarkStart w:id="4" w:name="_Toc327338710"/>
       <w:r>
         <w:rPr>
           <w:rFonts w:ascii="Times New Roman" w:hAnsi="Times New Roman" w:cs="Times New Roman"/>
           <w:lang w:val="en-US"/>
         </w:rPr>
-        <w:t>Câu 4</w:t>
+        <w:t>Câu 3</w:t>
       </w:r>
-      <w:bookmarkEnd w:id="5"/>
+      <w:bookmarkEnd w:id="4"/>
     </w:p>
     <w:p>
       <w:pPr>
@@ -4560,7 +4334,21 @@
           <w:rFonts w:ascii="Times New Roman" w:hAnsi="Times New Roman" w:cs="Times New Roman"/>
           <w:lang w:val="en-US"/>
         </w:rPr>
-        <w:t>Bạn thấy trang web có thân thiện với người dùng không?</w:t>
+        <w:t>Bạn thấy trang web có tính thẩm m</w:t>
+      </w:r>
+      <w:r>
+        <w:rPr>
+          <w:rFonts w:ascii="Times New Roman" w:hAnsi="Times New Roman" w:cs="Times New Roman"/>
+          <w:lang w:val="en-US"/>
+        </w:rPr>
+        <w:t>ỹ</w:t>
+      </w:r>
+      <w:r>
+        <w:rPr>
+          <w:rFonts w:ascii="Times New Roman" w:hAnsi="Times New Roman" w:cs="Times New Roman"/>
+          <w:lang w:val="en-US"/>
+        </w:rPr>
+        <w:t xml:space="preserve"> đối vời người dùng không?</w:t>
       </w:r>
     </w:p>
     <w:p>
@@ -4568,7 +4356,7 @@
         <w:pStyle w:val="ListParagraph"/>
         <w:numPr>
           <w:ilvl w:val="0"/>
-          <w:numId w:val="6"/>
+          <w:numId w:val="5"/>
         </w:numPr>
         <w:rPr>
           <w:rFonts w:ascii="Times New Roman" w:hAnsi="Times New Roman" w:cs="Times New Roman"/>
@@ -4578,7 +4366,7 @@
         <w:rPr>
           <w:rFonts w:ascii="Times New Roman" w:hAnsi="Times New Roman" w:cs="Times New Roman"/>
         </w:rPr>
-        <w:t>Hoàn toàn không</w:t>
+        <w:t>Rất xấu</w:t>
       </w:r>
     </w:p>
     <w:p>
@@ -4586,7 +4374,7 @@
         <w:pStyle w:val="ListParagraph"/>
         <w:numPr>
           <w:ilvl w:val="0"/>
-          <w:numId w:val="6"/>
+          <w:numId w:val="5"/>
         </w:numPr>
         <w:rPr>
           <w:rFonts w:ascii="Times New Roman" w:hAnsi="Times New Roman" w:cs="Times New Roman"/>
@@ -4596,7 +4384,7 @@
         <w:rPr>
           <w:rFonts w:ascii="Times New Roman" w:hAnsi="Times New Roman" w:cs="Times New Roman"/>
         </w:rPr>
-        <w:t>không thân thiện lắm</w:t>
+        <w:t>Hơi xấu</w:t>
       </w:r>
     </w:p>
     <w:p>
@@ -4604,7 +4392,7 @@
         <w:pStyle w:val="ListParagraph"/>
         <w:numPr>
           <w:ilvl w:val="0"/>
-          <w:numId w:val="6"/>
+          <w:numId w:val="5"/>
         </w:numPr>
         <w:rPr>
           <w:rFonts w:ascii="Times New Roman" w:hAnsi="Times New Roman" w:cs="Times New Roman"/>
@@ -4622,7 +4410,7 @@
         <w:pStyle w:val="ListParagraph"/>
         <w:numPr>
           <w:ilvl w:val="0"/>
-          <w:numId w:val="6"/>
+          <w:numId w:val="5"/>
         </w:numPr>
         <w:rPr>
           <w:rFonts w:ascii="Times New Roman" w:hAnsi="Times New Roman" w:cs="Times New Roman"/>
@@ -4632,7 +4420,7 @@
         <w:rPr>
           <w:rFonts w:ascii="Times New Roman" w:hAnsi="Times New Roman" w:cs="Times New Roman"/>
         </w:rPr>
-        <w:t>Thân thiện</w:t>
+        <w:t>Tương đối</w:t>
       </w:r>
     </w:p>
     <w:p>
@@ -4640,7 +4428,7 @@
         <w:pStyle w:val="ListParagraph"/>
         <w:numPr>
           <w:ilvl w:val="0"/>
-          <w:numId w:val="6"/>
+          <w:numId w:val="5"/>
         </w:numPr>
         <w:rPr>
           <w:rFonts w:ascii="Times New Roman" w:hAnsi="Times New Roman" w:cs="Times New Roman"/>
@@ -4650,8 +4438,19 @@
         <w:rPr>
           <w:rFonts w:ascii="Times New Roman" w:hAnsi="Times New Roman" w:cs="Times New Roman"/>
         </w:rPr>
-        <w:t>Rất thân thiện</w:t>
+        <w:t>Rất đẹp</w:t>
       </w:r>
+    </w:p>
+    <w:p>
+      <w:pPr>
+        <w:pStyle w:val="ListParagraph"/>
+        <w:ind w:left="1134"/>
+        <w:outlineLvl w:val="1"/>
+        <w:rPr>
+          <w:rFonts w:ascii="Times New Roman" w:hAnsi="Times New Roman" w:cs="Times New Roman"/>
+          <w:lang w:val="en-US"/>
+        </w:rPr>
+      </w:pPr>
     </w:p>
     <w:p>
       <w:pPr>
@@ -4669,12 +4468,11 @@
           <w:rFonts w:ascii="Times New Roman" w:hAnsi="Times New Roman" w:cs="Times New Roman"/>
           <w:noProof/>
         </w:rPr>
-        <w:lastRenderedPageBreak/>
         <w:drawing>
           <wp:inline distT="0" distB="0" distL="0" distR="0">
-            <wp:extent cx="3003929" cy="1917510"/>
-            <wp:effectExtent l="19050" t="0" r="25021" b="6540"/>
-            <wp:docPr id="7" name="Chart 7"/>
+            <wp:extent cx="3346545" cy="1958453"/>
+            <wp:effectExtent l="19050" t="0" r="25305" b="3697"/>
+            <wp:docPr id="6" name="Chart 6"/>
             <wp:cNvGraphicFramePr/>
             <a:graphic xmlns:a="http://schemas.openxmlformats.org/drawingml/2006/main">
               <a:graphicData uri="http://schemas.openxmlformats.org/drawingml/2006/chart">
@@ -4699,21 +4497,21 @@
           <w:rFonts w:ascii="Times New Roman" w:hAnsi="Times New Roman" w:cs="Times New Roman"/>
           <w:lang w:val="en-US"/>
         </w:rPr>
-        <w:t xml:space="preserve">Đa số </w:t>
+        <w:t>Tính thẩm mỹ được chưa thuyết phục được đa số người được khảo sát nên tùy thuộc vào quan điểm mỗi người. Vì vậy kết quả còn dàn tr</w:t>
       </w:r>
       <w:r>
         <w:rPr>
           <w:rFonts w:ascii="Times New Roman" w:hAnsi="Times New Roman" w:cs="Times New Roman"/>
           <w:lang w:val="en-US"/>
         </w:rPr>
-        <w:t>người được khảo sát cho rằng trang web tương đối thân thiện.</w:t>
+        <w:t>ải.</w:t>
       </w:r>
       <w:r>
         <w:rPr>
           <w:rFonts w:ascii="Times New Roman" w:hAnsi="Times New Roman" w:cs="Times New Roman"/>
           <w:lang w:val="en-US"/>
         </w:rPr>
-        <w:t xml:space="preserve"> Một số ít cho rằng nên có nhiều thông tin hơn.</w:t>
+        <w:t xml:space="preserve"> Một số người được khảo sát cho rằng màu sắc còn đơn giản, chưa thực sự sinh động.</w:t>
       </w:r>
     </w:p>
     <w:p>
@@ -4740,15 +4538,15 @@
           <w:lang w:val="en-US"/>
         </w:rPr>
       </w:pPr>
-      <w:bookmarkStart w:id="6" w:name="_Toc327338712"/>
+      <w:bookmarkStart w:id="5" w:name="_Toc327338711"/>
       <w:r>
         <w:rPr>
           <w:rFonts w:ascii="Times New Roman" w:hAnsi="Times New Roman" w:cs="Times New Roman"/>
           <w:lang w:val="en-US"/>
         </w:rPr>
-        <w:t>Câu 5</w:t>
+        <w:t>Câu 4</w:t>
       </w:r>
-      <w:bookmarkEnd w:id="6"/>
+      <w:bookmarkEnd w:id="5"/>
     </w:p>
     <w:p>
       <w:pPr>
@@ -4771,7 +4569,7 @@
           <w:rFonts w:ascii="Times New Roman" w:hAnsi="Times New Roman" w:cs="Times New Roman"/>
           <w:lang w:val="en-US"/>
         </w:rPr>
-        <w:t>Bạn hài lòng với chức năng đặt bàn của website không?</w:t>
+        <w:t>Bạn thấy trang web có thân thiện với người dùng không?</w:t>
       </w:r>
     </w:p>
     <w:p>
@@ -4779,7 +4577,7 @@
         <w:pStyle w:val="ListParagraph"/>
         <w:numPr>
           <w:ilvl w:val="0"/>
-          <w:numId w:val="7"/>
+          <w:numId w:val="6"/>
         </w:numPr>
         <w:rPr>
           <w:rFonts w:ascii="Times New Roman" w:hAnsi="Times New Roman" w:cs="Times New Roman"/>
@@ -4789,7 +4587,7 @@
         <w:rPr>
           <w:rFonts w:ascii="Times New Roman" w:hAnsi="Times New Roman" w:cs="Times New Roman"/>
         </w:rPr>
-        <w:t>Cực kỳ khó thực hiện</w:t>
+        <w:t>Hoàn toàn không</w:t>
       </w:r>
     </w:p>
     <w:p>
@@ -4797,7 +4595,7 @@
         <w:pStyle w:val="ListParagraph"/>
         <w:numPr>
           <w:ilvl w:val="0"/>
-          <w:numId w:val="7"/>
+          <w:numId w:val="6"/>
         </w:numPr>
         <w:rPr>
           <w:rFonts w:ascii="Times New Roman" w:hAnsi="Times New Roman" w:cs="Times New Roman"/>
@@ -4807,7 +4605,7 @@
         <w:rPr>
           <w:rFonts w:ascii="Times New Roman" w:hAnsi="Times New Roman" w:cs="Times New Roman"/>
         </w:rPr>
-        <w:t>Khó thực hiện</w:t>
+        <w:t>không thân thiện lắm</w:t>
       </w:r>
     </w:p>
     <w:p>
@@ -4815,7 +4613,7 @@
         <w:pStyle w:val="ListParagraph"/>
         <w:numPr>
           <w:ilvl w:val="0"/>
-          <w:numId w:val="7"/>
+          <w:numId w:val="6"/>
         </w:numPr>
         <w:rPr>
           <w:rFonts w:ascii="Times New Roman" w:hAnsi="Times New Roman" w:cs="Times New Roman"/>
@@ -4833,7 +4631,7 @@
         <w:pStyle w:val="ListParagraph"/>
         <w:numPr>
           <w:ilvl w:val="0"/>
-          <w:numId w:val="7"/>
+          <w:numId w:val="6"/>
         </w:numPr>
         <w:rPr>
           <w:rFonts w:ascii="Times New Roman" w:hAnsi="Times New Roman" w:cs="Times New Roman"/>
@@ -4843,7 +4641,7 @@
         <w:rPr>
           <w:rFonts w:ascii="Times New Roman" w:hAnsi="Times New Roman" w:cs="Times New Roman"/>
         </w:rPr>
-        <w:t>Hài lòng</w:t>
+        <w:t>Thân thiện</w:t>
       </w:r>
     </w:p>
     <w:p>
@@ -4851,7 +4649,7 @@
         <w:pStyle w:val="ListParagraph"/>
         <w:numPr>
           <w:ilvl w:val="0"/>
-          <w:numId w:val="7"/>
+          <w:numId w:val="6"/>
         </w:numPr>
         <w:rPr>
           <w:rFonts w:ascii="Times New Roman" w:hAnsi="Times New Roman" w:cs="Times New Roman"/>
@@ -4861,7 +4659,7 @@
         <w:rPr>
           <w:rFonts w:ascii="Times New Roman" w:hAnsi="Times New Roman" w:cs="Times New Roman"/>
         </w:rPr>
-        <w:t>Rất hài lòng</w:t>
+        <w:t>Rất thân thiện</w:t>
       </w:r>
     </w:p>
     <w:p>
@@ -4880,11 +4678,12 @@
           <w:rFonts w:ascii="Times New Roman" w:hAnsi="Times New Roman" w:cs="Times New Roman"/>
           <w:noProof/>
         </w:rPr>
+        <w:lastRenderedPageBreak/>
         <w:drawing>
           <wp:inline distT="0" distB="0" distL="0" distR="0">
-            <wp:extent cx="3795499" cy="2169994"/>
-            <wp:effectExtent l="19050" t="0" r="14501" b="1706"/>
-            <wp:docPr id="8" name="Chart 8"/>
+            <wp:extent cx="3003929" cy="1917510"/>
+            <wp:effectExtent l="19050" t="0" r="25021" b="6540"/>
+            <wp:docPr id="7" name="Chart 7"/>
             <wp:cNvGraphicFramePr/>
             <a:graphic xmlns:a="http://schemas.openxmlformats.org/drawingml/2006/main">
               <a:graphicData uri="http://schemas.openxmlformats.org/drawingml/2006/chart">
@@ -4909,35 +4708,28 @@
           <w:rFonts w:ascii="Times New Roman" w:hAnsi="Times New Roman" w:cs="Times New Roman"/>
           <w:lang w:val="en-US"/>
         </w:rPr>
-        <w:t xml:space="preserve">Đa số người được khảo sát </w:t>
+        <w:t xml:space="preserve">Đa số </w:t>
       </w:r>
       <w:r>
         <w:rPr>
           <w:rFonts w:ascii="Times New Roman" w:hAnsi="Times New Roman" w:cs="Times New Roman"/>
           <w:lang w:val="en-US"/>
         </w:rPr>
-        <w:t xml:space="preserve">hài lòng về chức năng đặt bàn của </w:t>
+        <w:t>người được khảo sát cho rằng trang web tương đối thân thiện.</w:t>
       </w:r>
       <w:r>
         <w:rPr>
           <w:rFonts w:ascii="Times New Roman" w:hAnsi="Times New Roman" w:cs="Times New Roman"/>
           <w:lang w:val="en-US"/>
         </w:rPr>
-        <w:t>trang web.</w:t>
+        <w:t xml:space="preserve"> Một số ít cho rằng nên có nhiề</w:t>
       </w:r>
       <w:r>
         <w:rPr>
           <w:rFonts w:ascii="Times New Roman" w:hAnsi="Times New Roman" w:cs="Times New Roman"/>
           <w:lang w:val="en-US"/>
         </w:rPr>
-        <w:t xml:space="preserve"> Một số ít cho rằng nên có hướng dẫn rõ ràng hơn</w:t>
-      </w:r>
-      <w:r>
-        <w:rPr>
-          <w:rFonts w:ascii="Times New Roman" w:hAnsi="Times New Roman" w:cs="Times New Roman"/>
-          <w:lang w:val="en-US"/>
-        </w:rPr>
-        <w:t xml:space="preserve"> các bước thực hiện.</w:t>
+        <w:t>u thông tin hơn và một số hướng dẫn cụ thể hơn.</w:t>
       </w:r>
     </w:p>
     <w:p>
@@ -4964,15 +4756,15 @@
           <w:lang w:val="en-US"/>
         </w:rPr>
       </w:pPr>
-      <w:bookmarkStart w:id="7" w:name="_Toc327338713"/>
+      <w:bookmarkStart w:id="6" w:name="_Toc327338712"/>
       <w:r>
         <w:rPr>
           <w:rFonts w:ascii="Times New Roman" w:hAnsi="Times New Roman" w:cs="Times New Roman"/>
           <w:lang w:val="en-US"/>
         </w:rPr>
-        <w:t>Câu 6</w:t>
+        <w:t>Câu 5</w:t>
       </w:r>
-      <w:bookmarkEnd w:id="7"/>
+      <w:bookmarkEnd w:id="6"/>
     </w:p>
     <w:p>
       <w:pPr>
@@ -4995,7 +4787,7 @@
           <w:rFonts w:ascii="Times New Roman" w:hAnsi="Times New Roman" w:cs="Times New Roman"/>
           <w:lang w:val="en-US"/>
         </w:rPr>
-        <w:t>Các chức năng của website có thỏa mãn nhu cầu của người dùng không?</w:t>
+        <w:t>Bạn hài lòng với chức năng đặt bàn của website không?</w:t>
       </w:r>
     </w:p>
     <w:p>
@@ -5003,7 +4795,7 @@
         <w:pStyle w:val="ListParagraph"/>
         <w:numPr>
           <w:ilvl w:val="0"/>
-          <w:numId w:val="8"/>
+          <w:numId w:val="7"/>
         </w:numPr>
         <w:rPr>
           <w:rFonts w:ascii="Times New Roman" w:hAnsi="Times New Roman" w:cs="Times New Roman"/>
@@ -5013,7 +4805,7 @@
         <w:rPr>
           <w:rFonts w:ascii="Times New Roman" w:hAnsi="Times New Roman" w:cs="Times New Roman"/>
         </w:rPr>
-        <w:t>Hoàn toàn không thỏa mãn</w:t>
+        <w:t>Cực kỳ khó thực hiện</w:t>
       </w:r>
     </w:p>
     <w:p>
@@ -5021,7 +4813,7 @@
         <w:pStyle w:val="ListParagraph"/>
         <w:numPr>
           <w:ilvl w:val="0"/>
-          <w:numId w:val="8"/>
+          <w:numId w:val="7"/>
         </w:numPr>
         <w:rPr>
           <w:rFonts w:ascii="Times New Roman" w:hAnsi="Times New Roman" w:cs="Times New Roman"/>
@@ -5031,7 +4823,7 @@
         <w:rPr>
           <w:rFonts w:ascii="Times New Roman" w:hAnsi="Times New Roman" w:cs="Times New Roman"/>
         </w:rPr>
-        <w:t>Không thỏa mãn</w:t>
+        <w:t>Khó thực hiện</w:t>
       </w:r>
     </w:p>
     <w:p>
@@ -5039,7 +4831,7 @@
         <w:pStyle w:val="ListParagraph"/>
         <w:numPr>
           <w:ilvl w:val="0"/>
-          <w:numId w:val="8"/>
+          <w:numId w:val="7"/>
         </w:numPr>
         <w:rPr>
           <w:rFonts w:ascii="Times New Roman" w:hAnsi="Times New Roman" w:cs="Times New Roman"/>
@@ -5057,7 +4849,7 @@
         <w:pStyle w:val="ListParagraph"/>
         <w:numPr>
           <w:ilvl w:val="0"/>
-          <w:numId w:val="8"/>
+          <w:numId w:val="7"/>
         </w:numPr>
         <w:rPr>
           <w:rFonts w:ascii="Times New Roman" w:hAnsi="Times New Roman" w:cs="Times New Roman"/>
@@ -5067,7 +4859,7 @@
         <w:rPr>
           <w:rFonts w:ascii="Times New Roman" w:hAnsi="Times New Roman" w:cs="Times New Roman"/>
         </w:rPr>
-        <w:t>Thỏa mãn</w:t>
+        <w:t>Hài lòng</w:t>
       </w:r>
     </w:p>
     <w:p>
@@ -5075,7 +4867,7 @@
         <w:pStyle w:val="ListParagraph"/>
         <w:numPr>
           <w:ilvl w:val="0"/>
-          <w:numId w:val="8"/>
+          <w:numId w:val="7"/>
         </w:numPr>
         <w:rPr>
           <w:rFonts w:ascii="Times New Roman" w:hAnsi="Times New Roman" w:cs="Times New Roman"/>
@@ -5085,7 +4877,7 @@
         <w:rPr>
           <w:rFonts w:ascii="Times New Roman" w:hAnsi="Times New Roman" w:cs="Times New Roman"/>
         </w:rPr>
-        <w:t>Rất thỏa mãn</w:t>
+        <w:t>Rất hài lòng</w:t>
       </w:r>
     </w:p>
     <w:p>
@@ -5104,12 +4896,11 @@
           <w:rFonts w:ascii="Times New Roman" w:hAnsi="Times New Roman" w:cs="Times New Roman"/>
           <w:noProof/>
         </w:rPr>
-        <w:lastRenderedPageBreak/>
         <w:drawing>
           <wp:inline distT="0" distB="0" distL="0" distR="0">
-            <wp:extent cx="3978474" cy="2286000"/>
-            <wp:effectExtent l="19050" t="0" r="22026" b="0"/>
-            <wp:docPr id="9" name="Chart 9"/>
+            <wp:extent cx="3795499" cy="2169994"/>
+            <wp:effectExtent l="19050" t="0" r="14501" b="1706"/>
+            <wp:docPr id="8" name="Chart 8"/>
             <wp:cNvGraphicFramePr/>
             <a:graphic xmlns:a="http://schemas.openxmlformats.org/drawingml/2006/main">
               <a:graphicData uri="http://schemas.openxmlformats.org/drawingml/2006/chart">
@@ -5141,14 +4932,35 @@
           <w:rFonts w:ascii="Times New Roman" w:hAnsi="Times New Roman" w:cs="Times New Roman"/>
           <w:lang w:val="en-US"/>
         </w:rPr>
-        <w:t>cho rằng các chức năng khá đầy đủ.</w:t>
+        <w:t xml:space="preserve">hài lòng về chức năng đặt bàn của </w:t>
       </w:r>
       <w:r>
         <w:rPr>
           <w:rFonts w:ascii="Times New Roman" w:hAnsi="Times New Roman" w:cs="Times New Roman"/>
           <w:lang w:val="en-US"/>
         </w:rPr>
-        <w:t xml:space="preserve"> Tuy nhiên do trang web chỉ ở giai đoạn demo nên vẫn còn một số chức năng chưa thật sự tiện lợi.</w:t>
+        <w:t>trang web.</w:t>
+      </w:r>
+      <w:r>
+        <w:rPr>
+          <w:rFonts w:ascii="Times New Roman" w:hAnsi="Times New Roman" w:cs="Times New Roman"/>
+          <w:lang w:val="en-US"/>
+        </w:rPr>
+        <w:t xml:space="preserve"> Một số ít cho rằng nên có hướng dẫn rõ ràng hơn</w:t>
+      </w:r>
+      <w:r>
+        <w:rPr>
+          <w:rFonts w:ascii="Times New Roman" w:hAnsi="Times New Roman" w:cs="Times New Roman"/>
+          <w:lang w:val="en-US"/>
+        </w:rPr>
+        <w:t xml:space="preserve"> các bước thực hiệ</w:t>
+      </w:r>
+      <w:r>
+        <w:rPr>
+          <w:rFonts w:ascii="Times New Roman" w:hAnsi="Times New Roman" w:cs="Times New Roman"/>
+          <w:lang w:val="en-US"/>
+        </w:rPr>
+        <w:t>n và nên có các bộ bàn mẫu cho người dùng chọn.</w:t>
       </w:r>
     </w:p>
     <w:p>
@@ -5175,15 +4987,15 @@
           <w:lang w:val="en-US"/>
         </w:rPr>
       </w:pPr>
-      <w:bookmarkStart w:id="8" w:name="_Toc327338714"/>
+      <w:bookmarkStart w:id="7" w:name="_Toc327338713"/>
       <w:r>
         <w:rPr>
           <w:rFonts w:ascii="Times New Roman" w:hAnsi="Times New Roman" w:cs="Times New Roman"/>
           <w:lang w:val="en-US"/>
         </w:rPr>
-        <w:t>Câu 7</w:t>
+        <w:t>Câu 6</w:t>
       </w:r>
-      <w:bookmarkEnd w:id="8"/>
+      <w:bookmarkEnd w:id="7"/>
     </w:p>
     <w:p>
       <w:pPr>
@@ -5206,7 +5018,7 @@
           <w:rFonts w:ascii="Times New Roman" w:hAnsi="Times New Roman" w:cs="Times New Roman"/>
           <w:lang w:val="en-US"/>
         </w:rPr>
-        <w:t>Bạn thấy cách sắp xếp và bố trí các nội dung trên trang web có hợp lý không?</w:t>
+        <w:t>Các chức năng của website có thỏa mãn nhu cầu của người dùng không?</w:t>
       </w:r>
     </w:p>
     <w:p>
@@ -5214,7 +5026,7 @@
         <w:pStyle w:val="ListParagraph"/>
         <w:numPr>
           <w:ilvl w:val="0"/>
-          <w:numId w:val="9"/>
+          <w:numId w:val="8"/>
         </w:numPr>
         <w:rPr>
           <w:rFonts w:ascii="Times New Roman" w:hAnsi="Times New Roman" w:cs="Times New Roman"/>
@@ -5224,7 +5036,7 @@
         <w:rPr>
           <w:rFonts w:ascii="Times New Roman" w:hAnsi="Times New Roman" w:cs="Times New Roman"/>
         </w:rPr>
-        <w:t xml:space="preserve">Hoàn toàn không </w:t>
+        <w:t>Hoàn toàn không thỏa mãn</w:t>
       </w:r>
     </w:p>
     <w:p>
@@ -5232,7 +5044,7 @@
         <w:pStyle w:val="ListParagraph"/>
         <w:numPr>
           <w:ilvl w:val="0"/>
-          <w:numId w:val="9"/>
+          <w:numId w:val="8"/>
         </w:numPr>
         <w:rPr>
           <w:rFonts w:ascii="Times New Roman" w:hAnsi="Times New Roman" w:cs="Times New Roman"/>
@@ -5242,7 +5054,7 @@
         <w:rPr>
           <w:rFonts w:ascii="Times New Roman" w:hAnsi="Times New Roman" w:cs="Times New Roman"/>
         </w:rPr>
-        <w:t>không</w:t>
+        <w:t>Không thỏa mãn</w:t>
       </w:r>
     </w:p>
     <w:p>
@@ -5250,7 +5062,7 @@
         <w:pStyle w:val="ListParagraph"/>
         <w:numPr>
           <w:ilvl w:val="0"/>
-          <w:numId w:val="9"/>
+          <w:numId w:val="8"/>
         </w:numPr>
         <w:rPr>
           <w:rFonts w:ascii="Times New Roman" w:hAnsi="Times New Roman" w:cs="Times New Roman"/>
@@ -5268,7 +5080,7 @@
         <w:pStyle w:val="ListParagraph"/>
         <w:numPr>
           <w:ilvl w:val="0"/>
-          <w:numId w:val="9"/>
+          <w:numId w:val="8"/>
         </w:numPr>
         <w:rPr>
           <w:rFonts w:ascii="Times New Roman" w:hAnsi="Times New Roman" w:cs="Times New Roman"/>
@@ -5278,7 +5090,7 @@
         <w:rPr>
           <w:rFonts w:ascii="Times New Roman" w:hAnsi="Times New Roman" w:cs="Times New Roman"/>
         </w:rPr>
-        <w:t>Tương đối hợp lý</w:t>
+        <w:t>Thỏa mãn</w:t>
       </w:r>
     </w:p>
     <w:p>
@@ -5286,7 +5098,7 @@
         <w:pStyle w:val="ListParagraph"/>
         <w:numPr>
           <w:ilvl w:val="0"/>
-          <w:numId w:val="9"/>
+          <w:numId w:val="8"/>
         </w:numPr>
         <w:rPr>
           <w:rFonts w:ascii="Times New Roman" w:hAnsi="Times New Roman" w:cs="Times New Roman"/>
@@ -5296,7 +5108,7 @@
         <w:rPr>
           <w:rFonts w:ascii="Times New Roman" w:hAnsi="Times New Roman" w:cs="Times New Roman"/>
         </w:rPr>
-        <w:t>Hợp lý</w:t>
+        <w:t>Rất thỏa mãn</w:t>
       </w:r>
     </w:p>
     <w:p>
@@ -5315,11 +5127,12 @@
           <w:rFonts w:ascii="Times New Roman" w:hAnsi="Times New Roman" w:cs="Times New Roman"/>
           <w:noProof/>
         </w:rPr>
+        <w:lastRenderedPageBreak/>
         <w:drawing>
           <wp:inline distT="0" distB="0" distL="0" distR="0">
-            <wp:extent cx="3392890" cy="2108579"/>
-            <wp:effectExtent l="19050" t="0" r="17060" b="5971"/>
-            <wp:docPr id="10" name="Chart 10"/>
+            <wp:extent cx="3978474" cy="2286000"/>
+            <wp:effectExtent l="19050" t="0" r="22026" b="0"/>
+            <wp:docPr id="9" name="Chart 9"/>
             <wp:cNvGraphicFramePr/>
             <a:graphic xmlns:a="http://schemas.openxmlformats.org/drawingml/2006/main">
               <a:graphicData uri="http://schemas.openxmlformats.org/drawingml/2006/chart">
@@ -5344,28 +5157,21 @@
           <w:rFonts w:ascii="Times New Roman" w:hAnsi="Times New Roman" w:cs="Times New Roman"/>
           <w:lang w:val="en-US"/>
         </w:rPr>
-        <w:t>Đa số người được khảo sát cho rằng cần bố tr</w:t>
+        <w:t xml:space="preserve">Đa số người được khảo sát </w:t>
       </w:r>
       <w:r>
         <w:rPr>
           <w:rFonts w:ascii="Times New Roman" w:hAnsi="Times New Roman" w:cs="Times New Roman"/>
           <w:lang w:val="en-US"/>
         </w:rPr>
-        <w:t>í</w:t>
+        <w:t>cho rằng các chức năng khá đầy đủ.</w:t>
       </w:r>
       <w:r>
         <w:rPr>
           <w:rFonts w:ascii="Times New Roman" w:hAnsi="Times New Roman" w:cs="Times New Roman"/>
           <w:lang w:val="en-US"/>
         </w:rPr>
-        <w:t xml:space="preserve"> lại nộ</w:t>
-      </w:r>
-      <w:r>
-        <w:rPr>
-          <w:rFonts w:ascii="Times New Roman" w:hAnsi="Times New Roman" w:cs="Times New Roman"/>
-          <w:lang w:val="en-US"/>
-        </w:rPr>
-        <w:t>i dung trang web, đặc biệt là phần danh mục món ăn ở bên trái màn hình nên gom nhóm lại sẽ tiện lợi hơn.</w:t>
+        <w:t xml:space="preserve"> Tuy nhiên do trang web chỉ ở giai đoạn demo nên vẫn còn một số chức năng chưa thật sự tiện lợi.</w:t>
       </w:r>
     </w:p>
     <w:p>
@@ -5392,15 +5198,15 @@
           <w:lang w:val="en-US"/>
         </w:rPr>
       </w:pPr>
-      <w:bookmarkStart w:id="9" w:name="_Toc327338715"/>
+      <w:bookmarkStart w:id="8" w:name="_Toc327338714"/>
       <w:r>
         <w:rPr>
           <w:rFonts w:ascii="Times New Roman" w:hAnsi="Times New Roman" w:cs="Times New Roman"/>
           <w:lang w:val="en-US"/>
         </w:rPr>
-        <w:t>Câu 8</w:t>
+        <w:t>Câu 7</w:t>
       </w:r>
-      <w:bookmarkEnd w:id="9"/>
+      <w:bookmarkEnd w:id="8"/>
     </w:p>
     <w:p>
       <w:pPr>
@@ -5423,7 +5229,7 @@
           <w:rFonts w:ascii="Times New Roman" w:hAnsi="Times New Roman" w:cs="Times New Roman"/>
           <w:lang w:val="en-US"/>
         </w:rPr>
-        <w:t>Bạn thấy các màn hình có tính đồng nhất không?</w:t>
+        <w:t>Bạn thấy cách sắp xếp và bố trí các nội dung trên trang web có hợp lý không?</w:t>
       </w:r>
     </w:p>
     <w:p>
@@ -5431,7 +5237,7 @@
         <w:pStyle w:val="ListParagraph"/>
         <w:numPr>
           <w:ilvl w:val="0"/>
-          <w:numId w:val="10"/>
+          <w:numId w:val="9"/>
         </w:numPr>
         <w:rPr>
           <w:rFonts w:ascii="Times New Roman" w:hAnsi="Times New Roman" w:cs="Times New Roman"/>
@@ -5441,7 +5247,7 @@
         <w:rPr>
           <w:rFonts w:ascii="Times New Roman" w:hAnsi="Times New Roman" w:cs="Times New Roman"/>
         </w:rPr>
-        <w:t>Hoàn toàn không.</w:t>
+        <w:t xml:space="preserve">Hoàn toàn không </w:t>
       </w:r>
     </w:p>
     <w:p>
@@ -5449,7 +5255,7 @@
         <w:pStyle w:val="ListParagraph"/>
         <w:numPr>
           <w:ilvl w:val="0"/>
-          <w:numId w:val="10"/>
+          <w:numId w:val="9"/>
         </w:numPr>
         <w:rPr>
           <w:rFonts w:ascii="Times New Roman" w:hAnsi="Times New Roman" w:cs="Times New Roman"/>
@@ -5459,7 +5265,7 @@
         <w:rPr>
           <w:rFonts w:ascii="Times New Roman" w:hAnsi="Times New Roman" w:cs="Times New Roman"/>
         </w:rPr>
-        <w:t>Có vài chỗ không</w:t>
+        <w:t>không</w:t>
       </w:r>
     </w:p>
     <w:p>
@@ -5467,7 +5273,7 @@
         <w:pStyle w:val="ListParagraph"/>
         <w:numPr>
           <w:ilvl w:val="0"/>
-          <w:numId w:val="10"/>
+          <w:numId w:val="9"/>
         </w:numPr>
         <w:rPr>
           <w:rFonts w:ascii="Times New Roman" w:hAnsi="Times New Roman" w:cs="Times New Roman"/>
@@ -5485,7 +5291,7 @@
         <w:pStyle w:val="ListParagraph"/>
         <w:numPr>
           <w:ilvl w:val="0"/>
-          <w:numId w:val="10"/>
+          <w:numId w:val="9"/>
         </w:numPr>
         <w:rPr>
           <w:rFonts w:ascii="Times New Roman" w:hAnsi="Times New Roman" w:cs="Times New Roman"/>
@@ -5495,7 +5301,7 @@
         <w:rPr>
           <w:rFonts w:ascii="Times New Roman" w:hAnsi="Times New Roman" w:cs="Times New Roman"/>
         </w:rPr>
-        <w:t>Đồng nhất</w:t>
+        <w:t>Tương đối hợp lý</w:t>
       </w:r>
     </w:p>
     <w:p>
@@ -5503,7 +5309,7 @@
         <w:pStyle w:val="ListParagraph"/>
         <w:numPr>
           <w:ilvl w:val="0"/>
-          <w:numId w:val="10"/>
+          <w:numId w:val="9"/>
         </w:numPr>
         <w:rPr>
           <w:rFonts w:ascii="Times New Roman" w:hAnsi="Times New Roman" w:cs="Times New Roman"/>
@@ -5513,7 +5319,7 @@
         <w:rPr>
           <w:rFonts w:ascii="Times New Roman" w:hAnsi="Times New Roman" w:cs="Times New Roman"/>
         </w:rPr>
-        <w:t>Hoàn toàn đồng nhất</w:t>
+        <w:t>Hợp lý</w:t>
       </w:r>
     </w:p>
     <w:p>
@@ -5532,12 +5338,11 @@
           <w:rFonts w:ascii="Times New Roman" w:hAnsi="Times New Roman" w:cs="Times New Roman"/>
           <w:noProof/>
         </w:rPr>
-        <w:lastRenderedPageBreak/>
         <w:drawing>
           <wp:inline distT="0" distB="0" distL="0" distR="0">
-            <wp:extent cx="3775027" cy="2265528"/>
-            <wp:effectExtent l="19050" t="0" r="15923" b="1422"/>
-            <wp:docPr id="11" name="Chart 11"/>
+            <wp:extent cx="3392890" cy="2108579"/>
+            <wp:effectExtent l="19050" t="0" r="17060" b="5971"/>
+            <wp:docPr id="10" name="Chart 10"/>
             <wp:cNvGraphicFramePr/>
             <a:graphic xmlns:a="http://schemas.openxmlformats.org/drawingml/2006/main">
               <a:graphicData uri="http://schemas.openxmlformats.org/drawingml/2006/chart">
@@ -5562,6 +5367,224 @@
           <w:rFonts w:ascii="Times New Roman" w:hAnsi="Times New Roman" w:cs="Times New Roman"/>
           <w:lang w:val="en-US"/>
         </w:rPr>
+        <w:t>Đa số người được khảo sát cho rằng cần bố tr</w:t>
+      </w:r>
+      <w:r>
+        <w:rPr>
+          <w:rFonts w:ascii="Times New Roman" w:hAnsi="Times New Roman" w:cs="Times New Roman"/>
+          <w:lang w:val="en-US"/>
+        </w:rPr>
+        <w:t>í</w:t>
+      </w:r>
+      <w:r>
+        <w:rPr>
+          <w:rFonts w:ascii="Times New Roman" w:hAnsi="Times New Roman" w:cs="Times New Roman"/>
+          <w:lang w:val="en-US"/>
+        </w:rPr>
+        <w:t xml:space="preserve"> lại nộ</w:t>
+      </w:r>
+      <w:r>
+        <w:rPr>
+          <w:rFonts w:ascii="Times New Roman" w:hAnsi="Times New Roman" w:cs="Times New Roman"/>
+          <w:lang w:val="en-US"/>
+        </w:rPr>
+        <w:t>i dung trang web, đặc biệt là phần danh mục món ăn ở bên trái màn hình nên gom nhóm lại sẽ tiện lợi hơn.</w:t>
+      </w:r>
+    </w:p>
+    <w:p>
+      <w:pPr>
+        <w:pStyle w:val="ListParagraph"/>
+        <w:ind w:left="1134"/>
+        <w:rPr>
+          <w:rFonts w:ascii="Times New Roman" w:hAnsi="Times New Roman" w:cs="Times New Roman"/>
+          <w:lang w:val="en-US"/>
+        </w:rPr>
+      </w:pPr>
+    </w:p>
+    <w:p>
+      <w:pPr>
+        <w:pStyle w:val="ListParagraph"/>
+        <w:numPr>
+          <w:ilvl w:val="0"/>
+          <w:numId w:val="3"/>
+        </w:numPr>
+        <w:ind w:left="1134" w:hanging="425"/>
+        <w:outlineLvl w:val="1"/>
+        <w:rPr>
+          <w:rFonts w:ascii="Times New Roman" w:hAnsi="Times New Roman" w:cs="Times New Roman"/>
+          <w:lang w:val="en-US"/>
+        </w:rPr>
+      </w:pPr>
+      <w:bookmarkStart w:id="9" w:name="_Toc327338715"/>
+      <w:r>
+        <w:rPr>
+          <w:rFonts w:ascii="Times New Roman" w:hAnsi="Times New Roman" w:cs="Times New Roman"/>
+          <w:lang w:val="en-US"/>
+        </w:rPr>
+        <w:t>Câu 8</w:t>
+      </w:r>
+      <w:bookmarkEnd w:id="9"/>
+    </w:p>
+    <w:p>
+      <w:pPr>
+        <w:pStyle w:val="ListParagraph"/>
+        <w:ind w:left="1134"/>
+        <w:rPr>
+          <w:rFonts w:ascii="Times New Roman" w:hAnsi="Times New Roman" w:cs="Times New Roman"/>
+          <w:lang w:val="en-US"/>
+        </w:rPr>
+      </w:pPr>
+      <w:r>
+        <w:rPr>
+          <w:rFonts w:ascii="Times New Roman" w:hAnsi="Times New Roman" w:cs="Times New Roman"/>
+          <w:lang w:val="en-US"/>
+        </w:rPr>
+        <w:t xml:space="preserve">Câu hỏi: </w:t>
+      </w:r>
+      <w:r>
+        <w:rPr>
+          <w:rFonts w:ascii="Times New Roman" w:hAnsi="Times New Roman" w:cs="Times New Roman"/>
+          <w:lang w:val="en-US"/>
+        </w:rPr>
+        <w:t>Bạn thấy các màn hình có tính đồng nhất không?</w:t>
+      </w:r>
+    </w:p>
+    <w:p>
+      <w:pPr>
+        <w:pStyle w:val="ListParagraph"/>
+        <w:numPr>
+          <w:ilvl w:val="0"/>
+          <w:numId w:val="10"/>
+        </w:numPr>
+        <w:rPr>
+          <w:rFonts w:ascii="Times New Roman" w:hAnsi="Times New Roman" w:cs="Times New Roman"/>
+        </w:rPr>
+      </w:pPr>
+      <w:r>
+        <w:rPr>
+          <w:rFonts w:ascii="Times New Roman" w:hAnsi="Times New Roman" w:cs="Times New Roman"/>
+        </w:rPr>
+        <w:t>Hoàn toàn không.</w:t>
+      </w:r>
+    </w:p>
+    <w:p>
+      <w:pPr>
+        <w:pStyle w:val="ListParagraph"/>
+        <w:numPr>
+          <w:ilvl w:val="0"/>
+          <w:numId w:val="10"/>
+        </w:numPr>
+        <w:rPr>
+          <w:rFonts w:ascii="Times New Roman" w:hAnsi="Times New Roman" w:cs="Times New Roman"/>
+        </w:rPr>
+      </w:pPr>
+      <w:r>
+        <w:rPr>
+          <w:rFonts w:ascii="Times New Roman" w:hAnsi="Times New Roman" w:cs="Times New Roman"/>
+        </w:rPr>
+        <w:t>Có vài chỗ không</w:t>
+      </w:r>
+    </w:p>
+    <w:p>
+      <w:pPr>
+        <w:pStyle w:val="ListParagraph"/>
+        <w:numPr>
+          <w:ilvl w:val="0"/>
+          <w:numId w:val="10"/>
+        </w:numPr>
+        <w:rPr>
+          <w:rFonts w:ascii="Times New Roman" w:hAnsi="Times New Roman" w:cs="Times New Roman"/>
+        </w:rPr>
+      </w:pPr>
+      <w:r>
+        <w:rPr>
+          <w:rFonts w:ascii="Times New Roman" w:hAnsi="Times New Roman" w:cs="Times New Roman"/>
+        </w:rPr>
+        <w:t>Bình thường</w:t>
+      </w:r>
+    </w:p>
+    <w:p>
+      <w:pPr>
+        <w:pStyle w:val="ListParagraph"/>
+        <w:numPr>
+          <w:ilvl w:val="0"/>
+          <w:numId w:val="10"/>
+        </w:numPr>
+        <w:rPr>
+          <w:rFonts w:ascii="Times New Roman" w:hAnsi="Times New Roman" w:cs="Times New Roman"/>
+        </w:rPr>
+      </w:pPr>
+      <w:r>
+        <w:rPr>
+          <w:rFonts w:ascii="Times New Roman" w:hAnsi="Times New Roman" w:cs="Times New Roman"/>
+        </w:rPr>
+        <w:t>Đồng nhất</w:t>
+      </w:r>
+    </w:p>
+    <w:p>
+      <w:pPr>
+        <w:pStyle w:val="ListParagraph"/>
+        <w:numPr>
+          <w:ilvl w:val="0"/>
+          <w:numId w:val="10"/>
+        </w:numPr>
+        <w:rPr>
+          <w:rFonts w:ascii="Times New Roman" w:hAnsi="Times New Roman" w:cs="Times New Roman"/>
+        </w:rPr>
+      </w:pPr>
+      <w:r>
+        <w:rPr>
+          <w:rFonts w:ascii="Times New Roman" w:hAnsi="Times New Roman" w:cs="Times New Roman"/>
+        </w:rPr>
+        <w:t>Hoàn toàn đồng nhất</w:t>
+      </w:r>
+    </w:p>
+    <w:p>
+      <w:pPr>
+        <w:pStyle w:val="ListParagraph"/>
+        <w:ind w:left="1134"/>
+        <w:jc w:val="center"/>
+        <w:outlineLvl w:val="1"/>
+        <w:rPr>
+          <w:rFonts w:ascii="Times New Roman" w:hAnsi="Times New Roman" w:cs="Times New Roman"/>
+          <w:lang w:val="en-US"/>
+        </w:rPr>
+      </w:pPr>
+      <w:r>
+        <w:rPr>
+          <w:rFonts w:ascii="Times New Roman" w:hAnsi="Times New Roman" w:cs="Times New Roman"/>
+          <w:noProof/>
+        </w:rPr>
+        <w:lastRenderedPageBreak/>
+        <w:drawing>
+          <wp:inline distT="0" distB="0" distL="0" distR="0">
+            <wp:extent cx="3775027" cy="2265528"/>
+            <wp:effectExtent l="19050" t="0" r="15923" b="1422"/>
+            <wp:docPr id="11" name="Chart 11"/>
+            <wp:cNvGraphicFramePr/>
+            <a:graphic xmlns:a="http://schemas.openxmlformats.org/drawingml/2006/main">
+              <a:graphicData uri="http://schemas.openxmlformats.org/drawingml/2006/chart">
+                <c:chart xmlns:c="http://schemas.openxmlformats.org/drawingml/2006/chart" xmlns:r="http://schemas.openxmlformats.org/officeDocument/2006/relationships" r:id="rId35"/>
+              </a:graphicData>
+            </a:graphic>
+          </wp:inline>
+        </w:drawing>
+      </w:r>
+    </w:p>
+    <w:p>
+      <w:pPr>
+        <w:pStyle w:val="ListParagraph"/>
+        <w:ind w:left="1134"/>
+        <w:rPr>
+          <w:rFonts w:ascii="Times New Roman" w:hAnsi="Times New Roman" w:cs="Times New Roman"/>
+          <w:lang w:val="en-US"/>
+        </w:rPr>
+      </w:pPr>
+      <w:r>
+        <w:rPr>
+          <w:rFonts w:ascii="Times New Roman" w:hAnsi="Times New Roman" w:cs="Times New Roman"/>
+          <w:lang w:val="en-US"/>
+        </w:rPr>
         <w:t>Nửa số người được khảo sát hài lòng, số còn lại cho rằng các màn hình chưa thật sự đồng nhất</w:t>
       </w:r>
       <w:r>
@@ -5744,7 +5767,7 @@
             <wp:cNvGraphicFramePr/>
             <a:graphic xmlns:a="http://schemas.openxmlformats.org/drawingml/2006/main">
               <a:graphicData uri="http://schemas.openxmlformats.org/drawingml/2006/chart">
-                <c:chart xmlns:c="http://schemas.openxmlformats.org/drawingml/2006/chart" xmlns:r="http://schemas.openxmlformats.org/officeDocument/2006/relationships" r:id="rId35"/>
+                <c:chart xmlns:c="http://schemas.openxmlformats.org/drawingml/2006/chart" xmlns:r="http://schemas.openxmlformats.org/officeDocument/2006/relationships" r:id="rId36"/>
               </a:graphicData>
             </a:graphic>
           </wp:inline>
@@ -11079,7 +11102,7 @@
             <wp:cNvGraphicFramePr/>
             <a:graphic xmlns:a="http://schemas.openxmlformats.org/drawingml/2006/main">
               <a:graphicData uri="http://schemas.openxmlformats.org/drawingml/2006/chart">
-                <c:chart xmlns:c="http://schemas.openxmlformats.org/drawingml/2006/chart" xmlns:r="http://schemas.openxmlformats.org/officeDocument/2006/relationships" r:id="rId36"/>
+                <c:chart xmlns:c="http://schemas.openxmlformats.org/drawingml/2006/chart" xmlns:r="http://schemas.openxmlformats.org/officeDocument/2006/relationships" r:id="rId37"/>
               </a:graphicData>
             </a:graphic>
           </wp:inline>
@@ -11179,7 +11202,7 @@
       </w:r>
     </w:p>
     <w:sectPr>
-      <w:footerReference w:type="default" r:id="rId37"/>
+      <w:footerReference w:type="default" r:id="rId38"/>
       <w:pgSz w:w="12240" w:h="15840"/>
       <w:pgMar w:top="851" w:right="851" w:bottom="851" w:left="851" w:header="720" w:footer="169" w:gutter="0"/>
       <w:cols w:space="708"/>
@@ -11231,7 +11254,7 @@
             <w:rPr>
               <w:noProof/>
             </w:rPr>
-            <w:t>2</w:t>
+            <w:t>5</w:t>
           </w:r>
         </w:fldSimple>
       </w:p>
@@ -13192,25 +13215,25 @@
           </c:val>
         </c:ser>
         <c:shape val="box"/>
-        <c:axId val="86020480"/>
-        <c:axId val="86022400"/>
+        <c:axId val="37465472"/>
+        <c:axId val="37897728"/>
         <c:axId val="0"/>
       </c:bar3DChart>
       <c:catAx>
-        <c:axId val="86020480"/>
+        <c:axId val="37465472"/>
         <c:scaling>
           <c:orientation val="minMax"/>
         </c:scaling>
         <c:axPos val="b"/>
         <c:tickLblPos val="nextTo"/>
-        <c:crossAx val="86022400"/>
+        <c:crossAx val="37897728"/>
         <c:crosses val="autoZero"/>
         <c:auto val="1"/>
         <c:lblAlgn val="ctr"/>
         <c:lblOffset val="100"/>
       </c:catAx>
       <c:valAx>
-        <c:axId val="86022400"/>
+        <c:axId val="37897728"/>
         <c:scaling>
           <c:orientation val="minMax"/>
         </c:scaling>
@@ -13218,7 +13241,7 @@
         <c:majorGridlines/>
         <c:numFmt formatCode="General" sourceLinked="1"/>
         <c:tickLblPos val="nextTo"/>
-        <c:crossAx val="86020480"/>
+        <c:crossAx val="37465472"/>
         <c:crosses val="autoZero"/>
         <c:crossBetween val="between"/>
       </c:valAx>
@@ -13673,25 +13696,25 @@
           </c:val>
         </c:ser>
         <c:shape val="box"/>
-        <c:axId val="92376064"/>
-        <c:axId val="92386048"/>
+        <c:axId val="89448448"/>
+        <c:axId val="89449984"/>
         <c:axId val="0"/>
       </c:bar3DChart>
       <c:catAx>
-        <c:axId val="92376064"/>
+        <c:axId val="89448448"/>
         <c:scaling>
           <c:orientation val="minMax"/>
         </c:scaling>
         <c:axPos val="b"/>
         <c:tickLblPos val="nextTo"/>
-        <c:crossAx val="92386048"/>
+        <c:crossAx val="89449984"/>
         <c:crosses val="autoZero"/>
         <c:auto val="1"/>
         <c:lblAlgn val="ctr"/>
         <c:lblOffset val="100"/>
       </c:catAx>
       <c:valAx>
-        <c:axId val="92386048"/>
+        <c:axId val="89449984"/>
         <c:scaling>
           <c:orientation val="minMax"/>
         </c:scaling>
@@ -13699,7 +13722,7 @@
         <c:majorGridlines/>
         <c:numFmt formatCode="General" sourceLinked="1"/>
         <c:tickLblPos val="nextTo"/>
-        <c:crossAx val="92376064"/>
+        <c:crossAx val="89448448"/>
         <c:crosses val="autoZero"/>
         <c:crossBetween val="between"/>
       </c:valAx>
@@ -13793,25 +13816,25 @@
           </c:val>
         </c:ser>
         <c:shape val="box"/>
-        <c:axId val="90631552"/>
-        <c:axId val="90691840"/>
+        <c:axId val="38713984"/>
+        <c:axId val="38741504"/>
         <c:axId val="0"/>
       </c:bar3DChart>
       <c:catAx>
-        <c:axId val="90631552"/>
+        <c:axId val="38713984"/>
         <c:scaling>
           <c:orientation val="minMax"/>
         </c:scaling>
         <c:axPos val="b"/>
         <c:tickLblPos val="nextTo"/>
-        <c:crossAx val="90691840"/>
+        <c:crossAx val="38741504"/>
         <c:crosses val="autoZero"/>
         <c:auto val="1"/>
         <c:lblAlgn val="ctr"/>
         <c:lblOffset val="100"/>
       </c:catAx>
       <c:valAx>
-        <c:axId val="90691840"/>
+        <c:axId val="38741504"/>
         <c:scaling>
           <c:orientation val="minMax"/>
         </c:scaling>
@@ -13819,7 +13842,7 @@
         <c:majorGridlines/>
         <c:numFmt formatCode="General" sourceLinked="1"/>
         <c:tickLblPos val="nextTo"/>
-        <c:crossAx val="90631552"/>
+        <c:crossAx val="38713984"/>
         <c:crosses val="autoZero"/>
         <c:crossBetween val="between"/>
       </c:valAx>
@@ -13910,25 +13933,25 @@
           </c:val>
         </c:ser>
         <c:shape val="box"/>
-        <c:axId val="90793472"/>
-        <c:axId val="90795392"/>
+        <c:axId val="84499072"/>
+        <c:axId val="84513920"/>
         <c:axId val="0"/>
       </c:bar3DChart>
       <c:catAx>
-        <c:axId val="90793472"/>
+        <c:axId val="84499072"/>
         <c:scaling>
           <c:orientation val="minMax"/>
         </c:scaling>
         <c:axPos val="b"/>
         <c:tickLblPos val="nextTo"/>
-        <c:crossAx val="90795392"/>
+        <c:crossAx val="84513920"/>
         <c:crosses val="autoZero"/>
         <c:auto val="1"/>
         <c:lblAlgn val="ctr"/>
         <c:lblOffset val="100"/>
       </c:catAx>
       <c:valAx>
-        <c:axId val="90795392"/>
+        <c:axId val="84513920"/>
         <c:scaling>
           <c:orientation val="minMax"/>
         </c:scaling>
@@ -13936,7 +13959,7 @@
         <c:majorGridlines/>
         <c:numFmt formatCode="General" sourceLinked="1"/>
         <c:tickLblPos val="nextTo"/>
-        <c:crossAx val="90793472"/>
+        <c:crossAx val="84499072"/>
         <c:crosses val="autoZero"/>
         <c:crossBetween val="between"/>
       </c:valAx>
@@ -14027,25 +14050,25 @@
           </c:val>
         </c:ser>
         <c:shape val="box"/>
-        <c:axId val="92322048"/>
-        <c:axId val="92717056"/>
+        <c:axId val="84678528"/>
+        <c:axId val="84702720"/>
         <c:axId val="0"/>
       </c:bar3DChart>
       <c:catAx>
-        <c:axId val="92322048"/>
+        <c:axId val="84678528"/>
         <c:scaling>
           <c:orientation val="minMax"/>
         </c:scaling>
         <c:axPos val="b"/>
         <c:tickLblPos val="nextTo"/>
-        <c:crossAx val="92717056"/>
+        <c:crossAx val="84702720"/>
         <c:crosses val="autoZero"/>
         <c:auto val="1"/>
         <c:lblAlgn val="ctr"/>
         <c:lblOffset val="100"/>
       </c:catAx>
       <c:valAx>
-        <c:axId val="92717056"/>
+        <c:axId val="84702720"/>
         <c:scaling>
           <c:orientation val="minMax"/>
         </c:scaling>
@@ -14053,7 +14076,7 @@
         <c:majorGridlines/>
         <c:numFmt formatCode="General" sourceLinked="1"/>
         <c:tickLblPos val="nextTo"/>
-        <c:crossAx val="92322048"/>
+        <c:crossAx val="84678528"/>
         <c:crosses val="autoZero"/>
         <c:crossBetween val="between"/>
       </c:valAx>
@@ -14144,25 +14167,25 @@
           </c:val>
         </c:ser>
         <c:shape val="box"/>
-        <c:axId val="94121344"/>
-        <c:axId val="94139520"/>
+        <c:axId val="85015936"/>
+        <c:axId val="85079168"/>
         <c:axId val="0"/>
       </c:bar3DChart>
       <c:catAx>
-        <c:axId val="94121344"/>
+        <c:axId val="85015936"/>
         <c:scaling>
           <c:orientation val="minMax"/>
         </c:scaling>
         <c:axPos val="b"/>
         <c:tickLblPos val="nextTo"/>
-        <c:crossAx val="94139520"/>
+        <c:crossAx val="85079168"/>
         <c:crosses val="autoZero"/>
         <c:auto val="1"/>
         <c:lblAlgn val="ctr"/>
         <c:lblOffset val="100"/>
       </c:catAx>
       <c:valAx>
-        <c:axId val="94139520"/>
+        <c:axId val="85079168"/>
         <c:scaling>
           <c:orientation val="minMax"/>
         </c:scaling>
@@ -14170,7 +14193,7 @@
         <c:majorGridlines/>
         <c:numFmt formatCode="General" sourceLinked="1"/>
         <c:tickLblPos val="nextTo"/>
-        <c:crossAx val="94121344"/>
+        <c:crossAx val="85015936"/>
         <c:crosses val="autoZero"/>
         <c:crossBetween val="between"/>
       </c:valAx>
@@ -14261,25 +14284,25 @@
           </c:val>
         </c:ser>
         <c:shape val="box"/>
-        <c:axId val="94369664"/>
-        <c:axId val="94371200"/>
+        <c:axId val="85105280"/>
+        <c:axId val="85111168"/>
         <c:axId val="0"/>
       </c:bar3DChart>
       <c:catAx>
-        <c:axId val="94369664"/>
+        <c:axId val="85105280"/>
         <c:scaling>
           <c:orientation val="minMax"/>
         </c:scaling>
         <c:axPos val="b"/>
         <c:tickLblPos val="nextTo"/>
-        <c:crossAx val="94371200"/>
+        <c:crossAx val="85111168"/>
         <c:crosses val="autoZero"/>
         <c:auto val="1"/>
         <c:lblAlgn val="ctr"/>
         <c:lblOffset val="100"/>
       </c:catAx>
       <c:valAx>
-        <c:axId val="94371200"/>
+        <c:axId val="85111168"/>
         <c:scaling>
           <c:orientation val="minMax"/>
         </c:scaling>
@@ -14287,7 +14310,7 @@
         <c:majorGridlines/>
         <c:numFmt formatCode="General" sourceLinked="1"/>
         <c:tickLblPos val="nextTo"/>
-        <c:crossAx val="94369664"/>
+        <c:crossAx val="85105280"/>
         <c:crosses val="autoZero"/>
         <c:crossBetween val="between"/>
       </c:valAx>
@@ -14377,25 +14400,25 @@
           </c:val>
         </c:ser>
         <c:shape val="box"/>
-        <c:axId val="86814080"/>
-        <c:axId val="86815872"/>
+        <c:axId val="85123456"/>
+        <c:axId val="85124992"/>
         <c:axId val="0"/>
       </c:bar3DChart>
       <c:catAx>
-        <c:axId val="86814080"/>
+        <c:axId val="85123456"/>
         <c:scaling>
           <c:orientation val="minMax"/>
         </c:scaling>
         <c:axPos val="b"/>
         <c:tickLblPos val="nextTo"/>
-        <c:crossAx val="86815872"/>
+        <c:crossAx val="85124992"/>
         <c:crosses val="autoZero"/>
         <c:auto val="1"/>
         <c:lblAlgn val="ctr"/>
         <c:lblOffset val="100"/>
       </c:catAx>
       <c:valAx>
-        <c:axId val="86815872"/>
+        <c:axId val="85124992"/>
         <c:scaling>
           <c:orientation val="minMax"/>
         </c:scaling>
@@ -14403,7 +14426,7 @@
         <c:majorGridlines/>
         <c:numFmt formatCode="General" sourceLinked="1"/>
         <c:tickLblPos val="nextTo"/>
-        <c:crossAx val="86814080"/>
+        <c:crossAx val="85123456"/>
         <c:crosses val="autoZero"/>
         <c:crossBetween val="between"/>
       </c:valAx>
@@ -14416,6 +14439,7 @@
 
 <file path=word/charts/chart8.xml><?xml version="1.0" encoding="utf-8"?>
 <c:chartSpace xmlns:c="http://schemas.openxmlformats.org/drawingml/2006/chart" xmlns:a="http://schemas.openxmlformats.org/drawingml/2006/main" xmlns:r="http://schemas.openxmlformats.org/officeDocument/2006/relationships">
+  <c:date1904 val="1"/>
   <c:lang val="vi-VN"/>
   <c:chart>
     <c:title/>
@@ -14493,25 +14517,25 @@
           </c:val>
         </c:ser>
         <c:shape val="box"/>
-        <c:axId val="90805376"/>
-        <c:axId val="90806912"/>
+        <c:axId val="89397120"/>
+        <c:axId val="89398656"/>
         <c:axId val="0"/>
       </c:bar3DChart>
       <c:catAx>
-        <c:axId val="90805376"/>
+        <c:axId val="89397120"/>
         <c:scaling>
           <c:orientation val="minMax"/>
         </c:scaling>
         <c:axPos val="b"/>
         <c:tickLblPos val="nextTo"/>
-        <c:crossAx val="90806912"/>
+        <c:crossAx val="89398656"/>
         <c:crosses val="autoZero"/>
         <c:auto val="1"/>
         <c:lblAlgn val="ctr"/>
         <c:lblOffset val="100"/>
       </c:catAx>
       <c:valAx>
-        <c:axId val="90806912"/>
+        <c:axId val="89398656"/>
         <c:scaling>
           <c:orientation val="minMax"/>
         </c:scaling>
@@ -14519,7 +14543,7 @@
         <c:majorGridlines/>
         <c:numFmt formatCode="General" sourceLinked="1"/>
         <c:tickLblPos val="nextTo"/>
-        <c:crossAx val="90805376"/>
+        <c:crossAx val="89397120"/>
         <c:crosses val="autoZero"/>
         <c:crossBetween val="between"/>
       </c:valAx>
@@ -14618,25 +14642,25 @@
           </c:val>
         </c:ser>
         <c:shape val="box"/>
-        <c:axId val="92277376"/>
-        <c:axId val="92316032"/>
+        <c:axId val="89415040"/>
+        <c:axId val="89420928"/>
         <c:axId val="0"/>
       </c:bar3DChart>
       <c:catAx>
-        <c:axId val="92277376"/>
+        <c:axId val="89415040"/>
         <c:scaling>
           <c:orientation val="minMax"/>
         </c:scaling>
         <c:axPos val="b"/>
         <c:tickLblPos val="nextTo"/>
-        <c:crossAx val="92316032"/>
+        <c:crossAx val="89420928"/>
         <c:crosses val="autoZero"/>
         <c:auto val="1"/>
         <c:lblAlgn val="ctr"/>
         <c:lblOffset val="100"/>
       </c:catAx>
       <c:valAx>
-        <c:axId val="92316032"/>
+        <c:axId val="89420928"/>
         <c:scaling>
           <c:orientation val="minMax"/>
         </c:scaling>
@@ -14644,7 +14668,7 @@
         <c:majorGridlines/>
         <c:numFmt formatCode="General" sourceLinked="1"/>
         <c:tickLblPos val="nextTo"/>
-        <c:crossAx val="92277376"/>
+        <c:crossAx val="89415040"/>
         <c:crosses val="autoZero"/>
         <c:crossBetween val="between"/>
       </c:valAx>
@@ -14962,7 +14986,7 @@
 </file>
 
 <file path=customXml/itemProps2.xml><?xml version="1.0" encoding="utf-8"?>
-<ds:datastoreItem xmlns:ds="http://schemas.openxmlformats.org/officeDocument/2006/customXml" ds:itemID="{66CC6ADD-DDCB-4120-9BBC-A1A38D08DF91}">
+<ds:datastoreItem xmlns:ds="http://schemas.openxmlformats.org/officeDocument/2006/customXml" ds:itemID="{45B5B2F0-97A6-4B29-8569-91A5E41D3AC5}">
   <ds:schemaRefs>
     <ds:schemaRef ds:uri="http://schemas.openxmlformats.org/officeDocument/2006/bibliography"/>
   </ds:schemaRefs>

</xml_diff>